<commit_message>
Article sample exam solution
</commit_message>
<xml_diff>
--- a/WebServicesAndCloud/Practicing/SampleExam-Articles/Web-Services-Sample-Exam-sept-2014.docx
+++ b/WebServicesAndCloud/Practicing/SampleExam-Articles/Web-Services-Sample-Exam-sept-2014.docx
@@ -842,7 +842,6 @@
                 <w:color w:val="auto"/>
                 <w:spacing w:val="0"/>
                 <w:position w:val="0"/>
-                <w:shd w:fill="auto" w:val="clear"/>
               </w:rPr>
             </w:pPr>
             <w:r>
@@ -885,7 +884,6 @@
                 <w:color w:val="auto"/>
                 <w:spacing w:val="0"/>
                 <w:position w:val="0"/>
-                <w:shd w:fill="auto" w:val="clear"/>
               </w:rPr>
             </w:pPr>
             <w:r>
@@ -928,7 +926,6 @@
                 <w:color w:val="auto"/>
                 <w:spacing w:val="0"/>
                 <w:position w:val="0"/>
-                <w:shd w:fill="auto" w:val="clear"/>
               </w:rPr>
             </w:pPr>
             <w:r>
@@ -974,10 +971,48 @@
               <w:jc w:val="both"/>
               <w:rPr>
                 <w:rFonts w:ascii="Calibri" w:hAnsi="Calibri" w:cs="Calibri" w:eastAsia="Calibri"/>
+                <w:spacing w:val="0"/>
+                <w:position w:val="0"/>
+              </w:rPr>
+            </w:pPr>
+            <w:r>
+              <w:rPr>
+                <w:rFonts w:ascii="Calibri" w:hAnsi="Calibri" w:cs="Calibri" w:eastAsia="Calibri"/>
                 <w:color w:val="00B050"/>
                 <w:spacing w:val="0"/>
                 <w:position w:val="0"/>
-                <w:shd w:fill="auto" w:val="clear"/>
+                <w:sz w:val="24"/>
+                <w:shd w:fill="auto" w:val="clear"/>
+              </w:rPr>
+              <w:t xml:space="preserve">POST (public)</w:t>
+            </w:r>
+          </w:p>
+        </w:tc>
+        <w:tc>
+          <w:tcPr>
+            <w:tcW w:w="3681" w:type="dxa"/>
+            <w:tcBorders>
+              <w:top w:val="single" w:color="000000" w:sz="4"/>
+              <w:left w:val="single" w:color="000000" w:sz="4"/>
+              <w:bottom w:val="single" w:color="000000" w:sz="4"/>
+              <w:right w:val="single" w:color="000000" w:sz="4"/>
+            </w:tcBorders>
+            <w:shd w:color="auto" w:fill="auto" w:val="clear"/>
+            <w:tcMar>
+              <w:left w:w="108" w:type="dxa"/>
+              <w:right w:w="108" w:type="dxa"/>
+            </w:tcMar>
+            <w:vAlign w:val="top"/>
+          </w:tcPr>
+          <w:p>
+            <w:pPr>
+              <w:spacing w:before="120" w:after="120" w:line="240"/>
+              <w:ind w:right="0" w:left="0" w:firstLine="0"/>
+              <w:jc w:val="both"/>
+              <w:rPr>
+                <w:rFonts w:ascii="Calibri" w:hAnsi="Calibri" w:cs="Calibri" w:eastAsia="Calibri"/>
+                <w:spacing w:val="0"/>
+                <w:position w:val="0"/>
               </w:rPr>
             </w:pPr>
             <w:r>
@@ -989,13 +1024,13 @@
                 <w:sz w:val="24"/>
                 <w:shd w:fill="auto" w:val="clear"/>
               </w:rPr>
-              <w:t xml:space="preserve">POST (public)</w:t>
-            </w:r>
-          </w:p>
-        </w:tc>
-        <w:tc>
-          <w:tcPr>
-            <w:tcW w:w="3681" w:type="dxa"/>
+              <w:t xml:space="preserve">api/users/register</w:t>
+            </w:r>
+          </w:p>
+        </w:tc>
+        <w:tc>
+          <w:tcPr>
+            <w:tcW w:w="5212" w:type="dxa"/>
             <w:tcBorders>
               <w:top w:val="single" w:color="000000" w:sz="4"/>
               <w:left w:val="single" w:color="000000" w:sz="4"/>
@@ -1016,52 +1051,8 @@
               <w:jc w:val="both"/>
               <w:rPr>
                 <w:rFonts w:ascii="Calibri" w:hAnsi="Calibri" w:cs="Calibri" w:eastAsia="Calibri"/>
-                <w:color w:val="00B050"/>
-                <w:spacing w:val="0"/>
-                <w:position w:val="0"/>
-                <w:shd w:fill="auto" w:val="clear"/>
-              </w:rPr>
-            </w:pPr>
-            <w:r>
-              <w:rPr>
-                <w:rFonts w:ascii="Calibri" w:hAnsi="Calibri" w:cs="Calibri" w:eastAsia="Calibri"/>
-                <w:color w:val="00B050"/>
-                <w:spacing w:val="0"/>
-                <w:position w:val="0"/>
-                <w:sz w:val="24"/>
-                <w:shd w:fill="auto" w:val="clear"/>
-              </w:rPr>
-              <w:t xml:space="preserve">api/users/register</w:t>
-            </w:r>
-          </w:p>
-        </w:tc>
-        <w:tc>
-          <w:tcPr>
-            <w:tcW w:w="5212" w:type="dxa"/>
-            <w:tcBorders>
-              <w:top w:val="single" w:color="000000" w:sz="4"/>
-              <w:left w:val="single" w:color="000000" w:sz="4"/>
-              <w:bottom w:val="single" w:color="000000" w:sz="4"/>
-              <w:right w:val="single" w:color="000000" w:sz="4"/>
-            </w:tcBorders>
-            <w:shd w:color="auto" w:fill="auto" w:val="clear"/>
-            <w:tcMar>
-              <w:left w:w="108" w:type="dxa"/>
-              <w:right w:w="108" w:type="dxa"/>
-            </w:tcMar>
-            <w:vAlign w:val="top"/>
-          </w:tcPr>
-          <w:p>
-            <w:pPr>
-              <w:spacing w:before="120" w:after="120" w:line="240"/>
-              <w:ind w:right="0" w:left="0" w:firstLine="0"/>
-              <w:jc w:val="both"/>
-              <w:rPr>
-                <w:rFonts w:ascii="Calibri" w:hAnsi="Calibri" w:cs="Calibri" w:eastAsia="Calibri"/>
-                <w:color w:val="00B050"/>
-                <w:spacing w:val="0"/>
-                <w:position w:val="0"/>
-                <w:shd w:fill="auto" w:val="clear"/>
+                <w:spacing w:val="0"/>
+                <w:position w:val="0"/>
               </w:rPr>
             </w:pPr>
             <w:r>
@@ -1106,10 +1097,48 @@
               <w:jc w:val="both"/>
               <w:rPr>
                 <w:rFonts w:ascii="Calibri" w:hAnsi="Calibri" w:cs="Calibri" w:eastAsia="Calibri"/>
+                <w:spacing w:val="0"/>
+                <w:position w:val="0"/>
+              </w:rPr>
+            </w:pPr>
+            <w:r>
+              <w:rPr>
+                <w:rFonts w:ascii="Calibri" w:hAnsi="Calibri" w:cs="Calibri" w:eastAsia="Calibri"/>
                 <w:color w:val="00B050"/>
                 <w:spacing w:val="0"/>
                 <w:position w:val="0"/>
-                <w:shd w:fill="auto" w:val="clear"/>
+                <w:sz w:val="24"/>
+                <w:shd w:fill="auto" w:val="clear"/>
+              </w:rPr>
+              <w:t xml:space="preserve">POST (public)</w:t>
+            </w:r>
+          </w:p>
+        </w:tc>
+        <w:tc>
+          <w:tcPr>
+            <w:tcW w:w="3681" w:type="dxa"/>
+            <w:tcBorders>
+              <w:top w:val="single" w:color="000000" w:sz="4"/>
+              <w:left w:val="single" w:color="000000" w:sz="4"/>
+              <w:bottom w:val="single" w:color="000000" w:sz="4"/>
+              <w:right w:val="single" w:color="000000" w:sz="4"/>
+            </w:tcBorders>
+            <w:shd w:color="auto" w:fill="auto" w:val="clear"/>
+            <w:tcMar>
+              <w:left w:w="108" w:type="dxa"/>
+              <w:right w:w="108" w:type="dxa"/>
+            </w:tcMar>
+            <w:vAlign w:val="top"/>
+          </w:tcPr>
+          <w:p>
+            <w:pPr>
+              <w:spacing w:before="120" w:after="120" w:line="240"/>
+              <w:ind w:right="0" w:left="0" w:firstLine="0"/>
+              <w:jc w:val="both"/>
+              <w:rPr>
+                <w:rFonts w:ascii="Calibri" w:hAnsi="Calibri" w:cs="Calibri" w:eastAsia="Calibri"/>
+                <w:spacing w:val="0"/>
+                <w:position w:val="0"/>
               </w:rPr>
             </w:pPr>
             <w:r>
@@ -1121,13 +1150,13 @@
                 <w:sz w:val="24"/>
                 <w:shd w:fill="auto" w:val="clear"/>
               </w:rPr>
-              <w:t xml:space="preserve">POST (public)</w:t>
-            </w:r>
-          </w:p>
-        </w:tc>
-        <w:tc>
-          <w:tcPr>
-            <w:tcW w:w="3681" w:type="dxa"/>
+              <w:t xml:space="preserve">api/users/login</w:t>
+            </w:r>
+          </w:p>
+        </w:tc>
+        <w:tc>
+          <w:tcPr>
+            <w:tcW w:w="5212" w:type="dxa"/>
             <w:tcBorders>
               <w:top w:val="single" w:color="000000" w:sz="4"/>
               <w:left w:val="single" w:color="000000" w:sz="4"/>
@@ -1148,52 +1177,8 @@
               <w:jc w:val="both"/>
               <w:rPr>
                 <w:rFonts w:ascii="Calibri" w:hAnsi="Calibri" w:cs="Calibri" w:eastAsia="Calibri"/>
-                <w:color w:val="00B050"/>
-                <w:spacing w:val="0"/>
-                <w:position w:val="0"/>
-                <w:shd w:fill="auto" w:val="clear"/>
-              </w:rPr>
-            </w:pPr>
-            <w:r>
-              <w:rPr>
-                <w:rFonts w:ascii="Calibri" w:hAnsi="Calibri" w:cs="Calibri" w:eastAsia="Calibri"/>
-                <w:color w:val="00B050"/>
-                <w:spacing w:val="0"/>
-                <w:position w:val="0"/>
-                <w:sz w:val="24"/>
-                <w:shd w:fill="auto" w:val="clear"/>
-              </w:rPr>
-              <w:t xml:space="preserve">api/users/login</w:t>
-            </w:r>
-          </w:p>
-        </w:tc>
-        <w:tc>
-          <w:tcPr>
-            <w:tcW w:w="5212" w:type="dxa"/>
-            <w:tcBorders>
-              <w:top w:val="single" w:color="000000" w:sz="4"/>
-              <w:left w:val="single" w:color="000000" w:sz="4"/>
-              <w:bottom w:val="single" w:color="000000" w:sz="4"/>
-              <w:right w:val="single" w:color="000000" w:sz="4"/>
-            </w:tcBorders>
-            <w:shd w:color="auto" w:fill="auto" w:val="clear"/>
-            <w:tcMar>
-              <w:left w:w="108" w:type="dxa"/>
-              <w:right w:w="108" w:type="dxa"/>
-            </w:tcMar>
-            <w:vAlign w:val="top"/>
-          </w:tcPr>
-          <w:p>
-            <w:pPr>
-              <w:spacing w:before="120" w:after="120" w:line="240"/>
-              <w:ind w:right="0" w:left="0" w:firstLine="0"/>
-              <w:jc w:val="both"/>
-              <w:rPr>
-                <w:rFonts w:ascii="Calibri" w:hAnsi="Calibri" w:cs="Calibri" w:eastAsia="Calibri"/>
-                <w:color w:val="00B050"/>
-                <w:spacing w:val="0"/>
-                <w:position w:val="0"/>
-                <w:shd w:fill="auto" w:val="clear"/>
+                <w:spacing w:val="0"/>
+                <w:position w:val="0"/>
               </w:rPr>
             </w:pPr>
             <w:r>
@@ -1238,10 +1223,48 @@
               <w:jc w:val="both"/>
               <w:rPr>
                 <w:rFonts w:ascii="Calibri" w:hAnsi="Calibri" w:cs="Calibri" w:eastAsia="Calibri"/>
+                <w:spacing w:val="0"/>
+                <w:position w:val="0"/>
+              </w:rPr>
+            </w:pPr>
+            <w:r>
+              <w:rPr>
+                <w:rFonts w:ascii="Calibri" w:hAnsi="Calibri" w:cs="Calibri" w:eastAsia="Calibri"/>
                 <w:color w:val="00B050"/>
                 <w:spacing w:val="0"/>
                 <w:position w:val="0"/>
-                <w:shd w:fill="auto" w:val="clear"/>
+                <w:sz w:val="24"/>
+                <w:shd w:fill="auto" w:val="clear"/>
+              </w:rPr>
+              <w:t xml:space="preserve">PUT</w:t>
+            </w:r>
+          </w:p>
+        </w:tc>
+        <w:tc>
+          <w:tcPr>
+            <w:tcW w:w="3681" w:type="dxa"/>
+            <w:tcBorders>
+              <w:top w:val="single" w:color="000000" w:sz="4"/>
+              <w:left w:val="single" w:color="000000" w:sz="4"/>
+              <w:bottom w:val="single" w:color="000000" w:sz="4"/>
+              <w:right w:val="single" w:color="000000" w:sz="4"/>
+            </w:tcBorders>
+            <w:shd w:color="auto" w:fill="auto" w:val="clear"/>
+            <w:tcMar>
+              <w:left w:w="108" w:type="dxa"/>
+              <w:right w:w="108" w:type="dxa"/>
+            </w:tcMar>
+            <w:vAlign w:val="top"/>
+          </w:tcPr>
+          <w:p>
+            <w:pPr>
+              <w:spacing w:before="120" w:after="120" w:line="240"/>
+              <w:ind w:right="0" w:left="0" w:firstLine="0"/>
+              <w:jc w:val="both"/>
+              <w:rPr>
+                <w:rFonts w:ascii="Calibri" w:hAnsi="Calibri" w:cs="Calibri" w:eastAsia="Calibri"/>
+                <w:spacing w:val="0"/>
+                <w:position w:val="0"/>
               </w:rPr>
             </w:pPr>
             <w:r>
@@ -1253,13 +1276,13 @@
                 <w:sz w:val="24"/>
                 <w:shd w:fill="auto" w:val="clear"/>
               </w:rPr>
-              <w:t xml:space="preserve">PUT</w:t>
-            </w:r>
-          </w:p>
-        </w:tc>
-        <w:tc>
-          <w:tcPr>
-            <w:tcW w:w="3681" w:type="dxa"/>
+              <w:t xml:space="preserve">api/users/logout</w:t>
+            </w:r>
+          </w:p>
+        </w:tc>
+        <w:tc>
+          <w:tcPr>
+            <w:tcW w:w="5212" w:type="dxa"/>
             <w:tcBorders>
               <w:top w:val="single" w:color="000000" w:sz="4"/>
               <w:left w:val="single" w:color="000000" w:sz="4"/>
@@ -1280,52 +1303,8 @@
               <w:jc w:val="both"/>
               <w:rPr>
                 <w:rFonts w:ascii="Calibri" w:hAnsi="Calibri" w:cs="Calibri" w:eastAsia="Calibri"/>
-                <w:color w:val="00B050"/>
-                <w:spacing w:val="0"/>
-                <w:position w:val="0"/>
-                <w:shd w:fill="auto" w:val="clear"/>
-              </w:rPr>
-            </w:pPr>
-            <w:r>
-              <w:rPr>
-                <w:rFonts w:ascii="Calibri" w:hAnsi="Calibri" w:cs="Calibri" w:eastAsia="Calibri"/>
-                <w:color w:val="00B050"/>
-                <w:spacing w:val="0"/>
-                <w:position w:val="0"/>
-                <w:sz w:val="24"/>
-                <w:shd w:fill="auto" w:val="clear"/>
-              </w:rPr>
-              <w:t xml:space="preserve">api/users/logout</w:t>
-            </w:r>
-          </w:p>
-        </w:tc>
-        <w:tc>
-          <w:tcPr>
-            <w:tcW w:w="5212" w:type="dxa"/>
-            <w:tcBorders>
-              <w:top w:val="single" w:color="000000" w:sz="4"/>
-              <w:left w:val="single" w:color="000000" w:sz="4"/>
-              <w:bottom w:val="single" w:color="000000" w:sz="4"/>
-              <w:right w:val="single" w:color="000000" w:sz="4"/>
-            </w:tcBorders>
-            <w:shd w:color="auto" w:fill="auto" w:val="clear"/>
-            <w:tcMar>
-              <w:left w:w="108" w:type="dxa"/>
-              <w:right w:w="108" w:type="dxa"/>
-            </w:tcMar>
-            <w:vAlign w:val="top"/>
-          </w:tcPr>
-          <w:p>
-            <w:pPr>
-              <w:spacing w:before="120" w:after="120" w:line="240"/>
-              <w:ind w:right="0" w:left="0" w:firstLine="0"/>
-              <w:jc w:val="both"/>
-              <w:rPr>
-                <w:rFonts w:ascii="Calibri" w:hAnsi="Calibri" w:cs="Calibri" w:eastAsia="Calibri"/>
-                <w:color w:val="00B050"/>
-                <w:spacing w:val="0"/>
-                <w:position w:val="0"/>
-                <w:shd w:fill="auto" w:val="clear"/>
+                <w:spacing w:val="0"/>
+                <w:position w:val="0"/>
               </w:rPr>
             </w:pPr>
             <w:r>
@@ -1370,10 +1349,48 @@
               <w:jc w:val="both"/>
               <w:rPr>
                 <w:rFonts w:ascii="Calibri" w:hAnsi="Calibri" w:cs="Calibri" w:eastAsia="Calibri"/>
+                <w:spacing w:val="0"/>
+                <w:position w:val="0"/>
+              </w:rPr>
+            </w:pPr>
+            <w:r>
+              <w:rPr>
+                <w:rFonts w:ascii="Calibri" w:hAnsi="Calibri" w:cs="Calibri" w:eastAsia="Calibri"/>
                 <w:color w:val="00B050"/>
                 <w:spacing w:val="0"/>
                 <w:position w:val="0"/>
-                <w:shd w:fill="auto" w:val="clear"/>
+                <w:sz w:val="24"/>
+                <w:shd w:fill="auto" w:val="clear"/>
+              </w:rPr>
+              <w:t xml:space="preserve">POST</w:t>
+            </w:r>
+          </w:p>
+        </w:tc>
+        <w:tc>
+          <w:tcPr>
+            <w:tcW w:w="3681" w:type="dxa"/>
+            <w:tcBorders>
+              <w:top w:val="single" w:color="000000" w:sz="4"/>
+              <w:left w:val="single" w:color="000000" w:sz="4"/>
+              <w:bottom w:val="single" w:color="000000" w:sz="4"/>
+              <w:right w:val="single" w:color="000000" w:sz="4"/>
+            </w:tcBorders>
+            <w:shd w:color="auto" w:fill="auto" w:val="clear"/>
+            <w:tcMar>
+              <w:left w:w="108" w:type="dxa"/>
+              <w:right w:w="108" w:type="dxa"/>
+            </w:tcMar>
+            <w:vAlign w:val="top"/>
+          </w:tcPr>
+          <w:p>
+            <w:pPr>
+              <w:spacing w:before="120" w:after="120" w:line="240"/>
+              <w:ind w:right="0" w:left="0" w:firstLine="0"/>
+              <w:jc w:val="both"/>
+              <w:rPr>
+                <w:rFonts w:ascii="Calibri" w:hAnsi="Calibri" w:cs="Calibri" w:eastAsia="Calibri"/>
+                <w:spacing w:val="0"/>
+                <w:position w:val="0"/>
               </w:rPr>
             </w:pPr>
             <w:r>
@@ -1385,13 +1402,13 @@
                 <w:sz w:val="24"/>
                 <w:shd w:fill="auto" w:val="clear"/>
               </w:rPr>
-              <w:t xml:space="preserve">POST</w:t>
-            </w:r>
-          </w:p>
-        </w:tc>
-        <w:tc>
-          <w:tcPr>
-            <w:tcW w:w="3681" w:type="dxa"/>
+              <w:t xml:space="preserve">api/articles</w:t>
+            </w:r>
+          </w:p>
+        </w:tc>
+        <w:tc>
+          <w:tcPr>
+            <w:tcW w:w="5212" w:type="dxa"/>
             <w:tcBorders>
               <w:top w:val="single" w:color="000000" w:sz="4"/>
               <w:left w:val="single" w:color="000000" w:sz="4"/>
@@ -1412,52 +1429,8 @@
               <w:jc w:val="both"/>
               <w:rPr>
                 <w:rFonts w:ascii="Calibri" w:hAnsi="Calibri" w:cs="Calibri" w:eastAsia="Calibri"/>
-                <w:color w:val="00B050"/>
-                <w:spacing w:val="0"/>
-                <w:position w:val="0"/>
-                <w:shd w:fill="auto" w:val="clear"/>
-              </w:rPr>
-            </w:pPr>
-            <w:r>
-              <w:rPr>
-                <w:rFonts w:ascii="Calibri" w:hAnsi="Calibri" w:cs="Calibri" w:eastAsia="Calibri"/>
-                <w:color w:val="00B050"/>
-                <w:spacing w:val="0"/>
-                <w:position w:val="0"/>
-                <w:sz w:val="24"/>
-                <w:shd w:fill="auto" w:val="clear"/>
-              </w:rPr>
-              <w:t xml:space="preserve">api/articles</w:t>
-            </w:r>
-          </w:p>
-        </w:tc>
-        <w:tc>
-          <w:tcPr>
-            <w:tcW w:w="5212" w:type="dxa"/>
-            <w:tcBorders>
-              <w:top w:val="single" w:color="000000" w:sz="4"/>
-              <w:left w:val="single" w:color="000000" w:sz="4"/>
-              <w:bottom w:val="single" w:color="000000" w:sz="4"/>
-              <w:right w:val="single" w:color="000000" w:sz="4"/>
-            </w:tcBorders>
-            <w:shd w:color="auto" w:fill="auto" w:val="clear"/>
-            <w:tcMar>
-              <w:left w:w="108" w:type="dxa"/>
-              <w:right w:w="108" w:type="dxa"/>
-            </w:tcMar>
-            <w:vAlign w:val="top"/>
-          </w:tcPr>
-          <w:p>
-            <w:pPr>
-              <w:spacing w:before="120" w:after="120" w:line="240"/>
-              <w:ind w:right="0" w:left="0" w:firstLine="0"/>
-              <w:jc w:val="both"/>
-              <w:rPr>
-                <w:rFonts w:ascii="Calibri" w:hAnsi="Calibri" w:cs="Calibri" w:eastAsia="Calibri"/>
-                <w:color w:val="00B050"/>
-                <w:spacing w:val="0"/>
-                <w:position w:val="0"/>
-                <w:shd w:fill="auto" w:val="clear"/>
+                <w:spacing w:val="0"/>
+                <w:position w:val="0"/>
               </w:rPr>
             </w:pPr>
             <w:r>
@@ -1502,10 +1475,48 @@
               <w:jc w:val="both"/>
               <w:rPr>
                 <w:rFonts w:ascii="Calibri" w:hAnsi="Calibri" w:cs="Calibri" w:eastAsia="Calibri"/>
+                <w:spacing w:val="0"/>
+                <w:position w:val="0"/>
+              </w:rPr>
+            </w:pPr>
+            <w:r>
+              <w:rPr>
+                <w:rFonts w:ascii="Calibri" w:hAnsi="Calibri" w:cs="Calibri" w:eastAsia="Calibri"/>
                 <w:color w:val="00B050"/>
                 <w:spacing w:val="0"/>
                 <w:position w:val="0"/>
-                <w:shd w:fill="auto" w:val="clear"/>
+                <w:sz w:val="24"/>
+                <w:shd w:fill="auto" w:val="clear"/>
+              </w:rPr>
+              <w:t xml:space="preserve">GET (public)</w:t>
+            </w:r>
+          </w:p>
+        </w:tc>
+        <w:tc>
+          <w:tcPr>
+            <w:tcW w:w="3681" w:type="dxa"/>
+            <w:tcBorders>
+              <w:top w:val="single" w:color="000000" w:sz="4"/>
+              <w:left w:val="single" w:color="000000" w:sz="4"/>
+              <w:bottom w:val="single" w:color="000000" w:sz="4"/>
+              <w:right w:val="single" w:color="000000" w:sz="4"/>
+            </w:tcBorders>
+            <w:shd w:color="auto" w:fill="auto" w:val="clear"/>
+            <w:tcMar>
+              <w:left w:w="108" w:type="dxa"/>
+              <w:right w:w="108" w:type="dxa"/>
+            </w:tcMar>
+            <w:vAlign w:val="top"/>
+          </w:tcPr>
+          <w:p>
+            <w:pPr>
+              <w:spacing w:before="120" w:after="120" w:line="240"/>
+              <w:ind w:right="0" w:left="0" w:firstLine="0"/>
+              <w:jc w:val="both"/>
+              <w:rPr>
+                <w:rFonts w:ascii="Calibri" w:hAnsi="Calibri" w:cs="Calibri" w:eastAsia="Calibri"/>
+                <w:spacing w:val="0"/>
+                <w:position w:val="0"/>
               </w:rPr>
             </w:pPr>
             <w:r>
@@ -1517,13 +1528,13 @@
                 <w:sz w:val="24"/>
                 <w:shd w:fill="auto" w:val="clear"/>
               </w:rPr>
-              <w:t xml:space="preserve">GET (public)</w:t>
-            </w:r>
-          </w:p>
-        </w:tc>
-        <w:tc>
-          <w:tcPr>
-            <w:tcW w:w="3681" w:type="dxa"/>
+              <w:t xml:space="preserve">api/articles</w:t>
+            </w:r>
+          </w:p>
+        </w:tc>
+        <w:tc>
+          <w:tcPr>
+            <w:tcW w:w="5212" w:type="dxa"/>
             <w:tcBorders>
               <w:top w:val="single" w:color="000000" w:sz="4"/>
               <w:left w:val="single" w:color="000000" w:sz="4"/>
@@ -1544,52 +1555,8 @@
               <w:jc w:val="both"/>
               <w:rPr>
                 <w:rFonts w:ascii="Calibri" w:hAnsi="Calibri" w:cs="Calibri" w:eastAsia="Calibri"/>
-                <w:color w:val="00B050"/>
-                <w:spacing w:val="0"/>
-                <w:position w:val="0"/>
-                <w:shd w:fill="auto" w:val="clear"/>
-              </w:rPr>
-            </w:pPr>
-            <w:r>
-              <w:rPr>
-                <w:rFonts w:ascii="Calibri" w:hAnsi="Calibri" w:cs="Calibri" w:eastAsia="Calibri"/>
-                <w:color w:val="00B050"/>
-                <w:spacing w:val="0"/>
-                <w:position w:val="0"/>
-                <w:sz w:val="24"/>
-                <w:shd w:fill="auto" w:val="clear"/>
-              </w:rPr>
-              <w:t xml:space="preserve">api/articles</w:t>
-            </w:r>
-          </w:p>
-        </w:tc>
-        <w:tc>
-          <w:tcPr>
-            <w:tcW w:w="5212" w:type="dxa"/>
-            <w:tcBorders>
-              <w:top w:val="single" w:color="000000" w:sz="4"/>
-              <w:left w:val="single" w:color="000000" w:sz="4"/>
-              <w:bottom w:val="single" w:color="000000" w:sz="4"/>
-              <w:right w:val="single" w:color="000000" w:sz="4"/>
-            </w:tcBorders>
-            <w:shd w:color="auto" w:fill="auto" w:val="clear"/>
-            <w:tcMar>
-              <w:left w:w="108" w:type="dxa"/>
-              <w:right w:w="108" w:type="dxa"/>
-            </w:tcMar>
-            <w:vAlign w:val="top"/>
-          </w:tcPr>
-          <w:p>
-            <w:pPr>
-              <w:spacing w:before="120" w:after="120" w:line="240"/>
-              <w:ind w:right="0" w:left="0" w:firstLine="0"/>
-              <w:jc w:val="both"/>
-              <w:rPr>
-                <w:rFonts w:ascii="Calibri" w:hAnsi="Calibri" w:cs="Calibri" w:eastAsia="Calibri"/>
-                <w:color w:val="00B050"/>
-                <w:spacing w:val="0"/>
-                <w:position w:val="0"/>
-                <w:shd w:fill="auto" w:val="clear"/>
+                <w:spacing w:val="0"/>
+                <w:position w:val="0"/>
               </w:rPr>
             </w:pPr>
             <w:r>
@@ -1634,10 +1601,48 @@
               <w:jc w:val="both"/>
               <w:rPr>
                 <w:rFonts w:ascii="Calibri" w:hAnsi="Calibri" w:cs="Calibri" w:eastAsia="Calibri"/>
+                <w:spacing w:val="0"/>
+                <w:position w:val="0"/>
+              </w:rPr>
+            </w:pPr>
+            <w:r>
+              <w:rPr>
+                <w:rFonts w:ascii="Calibri" w:hAnsi="Calibri" w:cs="Calibri" w:eastAsia="Calibri"/>
                 <w:color w:val="00B050"/>
                 <w:spacing w:val="0"/>
                 <w:position w:val="0"/>
-                <w:shd w:fill="auto" w:val="clear"/>
+                <w:sz w:val="24"/>
+                <w:shd w:fill="auto" w:val="clear"/>
+              </w:rPr>
+              <w:t xml:space="preserve">GET (public)</w:t>
+            </w:r>
+          </w:p>
+        </w:tc>
+        <w:tc>
+          <w:tcPr>
+            <w:tcW w:w="3681" w:type="dxa"/>
+            <w:tcBorders>
+              <w:top w:val="single" w:color="000000" w:sz="4"/>
+              <w:left w:val="single" w:color="000000" w:sz="4"/>
+              <w:bottom w:val="single" w:color="000000" w:sz="4"/>
+              <w:right w:val="single" w:color="000000" w:sz="4"/>
+            </w:tcBorders>
+            <w:shd w:color="auto" w:fill="auto" w:val="clear"/>
+            <w:tcMar>
+              <w:left w:w="108" w:type="dxa"/>
+              <w:right w:w="108" w:type="dxa"/>
+            </w:tcMar>
+            <w:vAlign w:val="top"/>
+          </w:tcPr>
+          <w:p>
+            <w:pPr>
+              <w:spacing w:before="120" w:after="120" w:line="240"/>
+              <w:ind w:right="0" w:left="0" w:firstLine="0"/>
+              <w:jc w:val="both"/>
+              <w:rPr>
+                <w:rFonts w:ascii="Calibri" w:hAnsi="Calibri" w:cs="Calibri" w:eastAsia="Calibri"/>
+                <w:spacing w:val="0"/>
+                <w:position w:val="0"/>
               </w:rPr>
             </w:pPr>
             <w:r>
@@ -1649,13 +1654,13 @@
                 <w:sz w:val="24"/>
                 <w:shd w:fill="auto" w:val="clear"/>
               </w:rPr>
-              <w:t xml:space="preserve">GET (public)</w:t>
-            </w:r>
-          </w:p>
-        </w:tc>
-        <w:tc>
-          <w:tcPr>
-            <w:tcW w:w="3681" w:type="dxa"/>
+              <w:t xml:space="preserve">api/articles?page=P</w:t>
+            </w:r>
+          </w:p>
+        </w:tc>
+        <w:tc>
+          <w:tcPr>
+            <w:tcW w:w="5212" w:type="dxa"/>
             <w:tcBorders>
               <w:top w:val="single" w:color="000000" w:sz="4"/>
               <w:left w:val="single" w:color="000000" w:sz="4"/>
@@ -1676,52 +1681,8 @@
               <w:jc w:val="both"/>
               <w:rPr>
                 <w:rFonts w:ascii="Calibri" w:hAnsi="Calibri" w:cs="Calibri" w:eastAsia="Calibri"/>
-                <w:color w:val="00B050"/>
-                <w:spacing w:val="0"/>
-                <w:position w:val="0"/>
-                <w:shd w:fill="auto" w:val="clear"/>
-              </w:rPr>
-            </w:pPr>
-            <w:r>
-              <w:rPr>
-                <w:rFonts w:ascii="Calibri" w:hAnsi="Calibri" w:cs="Calibri" w:eastAsia="Calibri"/>
-                <w:color w:val="00B050"/>
-                <w:spacing w:val="0"/>
-                <w:position w:val="0"/>
-                <w:sz w:val="24"/>
-                <w:shd w:fill="auto" w:val="clear"/>
-              </w:rPr>
-              <w:t xml:space="preserve">api/articles?page=P</w:t>
-            </w:r>
-          </w:p>
-        </w:tc>
-        <w:tc>
-          <w:tcPr>
-            <w:tcW w:w="5212" w:type="dxa"/>
-            <w:tcBorders>
-              <w:top w:val="single" w:color="000000" w:sz="4"/>
-              <w:left w:val="single" w:color="000000" w:sz="4"/>
-              <w:bottom w:val="single" w:color="000000" w:sz="4"/>
-              <w:right w:val="single" w:color="000000" w:sz="4"/>
-            </w:tcBorders>
-            <w:shd w:color="auto" w:fill="auto" w:val="clear"/>
-            <w:tcMar>
-              <w:left w:w="108" w:type="dxa"/>
-              <w:right w:w="108" w:type="dxa"/>
-            </w:tcMar>
-            <w:vAlign w:val="top"/>
-          </w:tcPr>
-          <w:p>
-            <w:pPr>
-              <w:spacing w:before="120" w:after="120" w:line="240"/>
-              <w:ind w:right="0" w:left="0" w:firstLine="0"/>
-              <w:jc w:val="both"/>
-              <w:rPr>
-                <w:rFonts w:ascii="Calibri" w:hAnsi="Calibri" w:cs="Calibri" w:eastAsia="Calibri"/>
-                <w:color w:val="00B050"/>
-                <w:spacing w:val="0"/>
-                <w:position w:val="0"/>
-                <w:shd w:fill="auto" w:val="clear"/>
+                <w:spacing w:val="0"/>
+                <w:position w:val="0"/>
               </w:rPr>
             </w:pPr>
             <w:r>
@@ -1766,10 +1727,48 @@
               <w:jc w:val="both"/>
               <w:rPr>
                 <w:rFonts w:ascii="Calibri" w:hAnsi="Calibri" w:cs="Calibri" w:eastAsia="Calibri"/>
+                <w:spacing w:val="0"/>
+                <w:position w:val="0"/>
+              </w:rPr>
+            </w:pPr>
+            <w:r>
+              <w:rPr>
+                <w:rFonts w:ascii="Calibri" w:hAnsi="Calibri" w:cs="Calibri" w:eastAsia="Calibri"/>
                 <w:color w:val="00B050"/>
                 <w:spacing w:val="0"/>
                 <w:position w:val="0"/>
-                <w:shd w:fill="auto" w:val="clear"/>
+                <w:sz w:val="24"/>
+                <w:shd w:fill="auto" w:val="clear"/>
+              </w:rPr>
+              <w:t xml:space="preserve">GET</w:t>
+            </w:r>
+          </w:p>
+        </w:tc>
+        <w:tc>
+          <w:tcPr>
+            <w:tcW w:w="3681" w:type="dxa"/>
+            <w:tcBorders>
+              <w:top w:val="single" w:color="000000" w:sz="4"/>
+              <w:left w:val="single" w:color="000000" w:sz="4"/>
+              <w:bottom w:val="single" w:color="000000" w:sz="4"/>
+              <w:right w:val="single" w:color="000000" w:sz="4"/>
+            </w:tcBorders>
+            <w:shd w:color="auto" w:fill="auto" w:val="clear"/>
+            <w:tcMar>
+              <w:left w:w="108" w:type="dxa"/>
+              <w:right w:w="108" w:type="dxa"/>
+            </w:tcMar>
+            <w:vAlign w:val="top"/>
+          </w:tcPr>
+          <w:p>
+            <w:pPr>
+              <w:spacing w:before="120" w:after="120" w:line="240"/>
+              <w:ind w:right="0" w:left="0" w:firstLine="0"/>
+              <w:jc w:val="both"/>
+              <w:rPr>
+                <w:rFonts w:ascii="Calibri" w:hAnsi="Calibri" w:cs="Calibri" w:eastAsia="Calibri"/>
+                <w:spacing w:val="0"/>
+                <w:position w:val="0"/>
               </w:rPr>
             </w:pPr>
             <w:r>
@@ -1781,13 +1780,13 @@
                 <w:sz w:val="24"/>
                 <w:shd w:fill="auto" w:val="clear"/>
               </w:rPr>
-              <w:t xml:space="preserve">GET</w:t>
-            </w:r>
-          </w:p>
-        </w:tc>
-        <w:tc>
-          <w:tcPr>
-            <w:tcW w:w="3681" w:type="dxa"/>
+              <w:t xml:space="preserve">api/articles?category=[categoryName]</w:t>
+            </w:r>
+          </w:p>
+        </w:tc>
+        <w:tc>
+          <w:tcPr>
+            <w:tcW w:w="5212" w:type="dxa"/>
             <w:tcBorders>
               <w:top w:val="single" w:color="000000" w:sz="4"/>
               <w:left w:val="single" w:color="000000" w:sz="4"/>
@@ -1805,55 +1804,11 @@
             <w:pPr>
               <w:spacing w:before="120" w:after="120" w:line="240"/>
               <w:ind w:right="0" w:left="0" w:firstLine="0"/>
-              <w:jc w:val="both"/>
-              <w:rPr>
-                <w:rFonts w:ascii="Calibri" w:hAnsi="Calibri" w:cs="Calibri" w:eastAsia="Calibri"/>
-                <w:color w:val="00B050"/>
-                <w:spacing w:val="0"/>
-                <w:position w:val="0"/>
-                <w:shd w:fill="auto" w:val="clear"/>
-              </w:rPr>
-            </w:pPr>
-            <w:r>
-              <w:rPr>
-                <w:rFonts w:ascii="Calibri" w:hAnsi="Calibri" w:cs="Calibri" w:eastAsia="Calibri"/>
-                <w:color w:val="00B050"/>
-                <w:spacing w:val="0"/>
-                <w:position w:val="0"/>
-                <w:sz w:val="24"/>
-                <w:shd w:fill="auto" w:val="clear"/>
-              </w:rPr>
-              <w:t xml:space="preserve">api/articles?category=[categoryName]</w:t>
-            </w:r>
-          </w:p>
-        </w:tc>
-        <w:tc>
-          <w:tcPr>
-            <w:tcW w:w="5212" w:type="dxa"/>
-            <w:tcBorders>
-              <w:top w:val="single" w:color="000000" w:sz="4"/>
-              <w:left w:val="single" w:color="000000" w:sz="4"/>
-              <w:bottom w:val="single" w:color="000000" w:sz="4"/>
-              <w:right w:val="single" w:color="000000" w:sz="4"/>
-            </w:tcBorders>
-            <w:shd w:color="auto" w:fill="auto" w:val="clear"/>
-            <w:tcMar>
-              <w:left w:w="108" w:type="dxa"/>
-              <w:right w:w="108" w:type="dxa"/>
-            </w:tcMar>
-            <w:vAlign w:val="top"/>
-          </w:tcPr>
-          <w:p>
-            <w:pPr>
-              <w:spacing w:before="120" w:after="120" w:line="240"/>
-              <w:ind w:right="0" w:left="0" w:firstLine="0"/>
               <w:jc w:val="left"/>
               <w:rPr>
                 <w:rFonts w:ascii="Calibri" w:hAnsi="Calibri" w:cs="Calibri" w:eastAsia="Calibri"/>
-                <w:color w:val="00B050"/>
-                <w:spacing w:val="0"/>
-                <w:position w:val="0"/>
-                <w:shd w:fill="auto" w:val="clear"/>
+                <w:spacing w:val="0"/>
+                <w:position w:val="0"/>
               </w:rPr>
             </w:pPr>
             <w:r>
@@ -1898,10 +1853,48 @@
               <w:jc w:val="both"/>
               <w:rPr>
                 <w:rFonts w:ascii="Calibri" w:hAnsi="Calibri" w:cs="Calibri" w:eastAsia="Calibri"/>
+                <w:spacing w:val="0"/>
+                <w:position w:val="0"/>
+              </w:rPr>
+            </w:pPr>
+            <w:r>
+              <w:rPr>
+                <w:rFonts w:ascii="Calibri" w:hAnsi="Calibri" w:cs="Calibri" w:eastAsia="Calibri"/>
                 <w:color w:val="00B050"/>
                 <w:spacing w:val="0"/>
                 <w:position w:val="0"/>
-                <w:shd w:fill="auto" w:val="clear"/>
+                <w:sz w:val="24"/>
+                <w:shd w:fill="auto" w:val="clear"/>
+              </w:rPr>
+              <w:t xml:space="preserve">GET</w:t>
+            </w:r>
+          </w:p>
+        </w:tc>
+        <w:tc>
+          <w:tcPr>
+            <w:tcW w:w="3681" w:type="dxa"/>
+            <w:tcBorders>
+              <w:top w:val="single" w:color="000000" w:sz="4"/>
+              <w:left w:val="single" w:color="000000" w:sz="4"/>
+              <w:bottom w:val="single" w:color="000000" w:sz="4"/>
+              <w:right w:val="single" w:color="000000" w:sz="4"/>
+            </w:tcBorders>
+            <w:shd w:color="auto" w:fill="auto" w:val="clear"/>
+            <w:tcMar>
+              <w:left w:w="108" w:type="dxa"/>
+              <w:right w:w="108" w:type="dxa"/>
+            </w:tcMar>
+            <w:vAlign w:val="top"/>
+          </w:tcPr>
+          <w:p>
+            <w:pPr>
+              <w:spacing w:before="120" w:after="120" w:line="240"/>
+              <w:ind w:right="0" w:left="0" w:firstLine="0"/>
+              <w:jc w:val="both"/>
+              <w:rPr>
+                <w:rFonts w:ascii="Calibri" w:hAnsi="Calibri" w:cs="Calibri" w:eastAsia="Calibri"/>
+                <w:spacing w:val="0"/>
+                <w:position w:val="0"/>
               </w:rPr>
             </w:pPr>
             <w:r>
@@ -1913,13 +1906,13 @@
                 <w:sz w:val="24"/>
                 <w:shd w:fill="auto" w:val="clear"/>
               </w:rPr>
-              <w:t xml:space="preserve">GET</w:t>
-            </w:r>
-          </w:p>
-        </w:tc>
-        <w:tc>
-          <w:tcPr>
-            <w:tcW w:w="3681" w:type="dxa"/>
+              <w:t xml:space="preserve">api/articles?category=[categoryName]&amp;page=P</w:t>
+            </w:r>
+          </w:p>
+        </w:tc>
+        <w:tc>
+          <w:tcPr>
+            <w:tcW w:w="5212" w:type="dxa"/>
             <w:tcBorders>
               <w:top w:val="single" w:color="000000" w:sz="4"/>
               <w:left w:val="single" w:color="000000" w:sz="4"/>
@@ -1937,55 +1930,11 @@
             <w:pPr>
               <w:spacing w:before="120" w:after="120" w:line="240"/>
               <w:ind w:right="0" w:left="0" w:firstLine="0"/>
-              <w:jc w:val="both"/>
-              <w:rPr>
-                <w:rFonts w:ascii="Calibri" w:hAnsi="Calibri" w:cs="Calibri" w:eastAsia="Calibri"/>
-                <w:color w:val="00B050"/>
-                <w:spacing w:val="0"/>
-                <w:position w:val="0"/>
-                <w:shd w:fill="auto" w:val="clear"/>
-              </w:rPr>
-            </w:pPr>
-            <w:r>
-              <w:rPr>
-                <w:rFonts w:ascii="Calibri" w:hAnsi="Calibri" w:cs="Calibri" w:eastAsia="Calibri"/>
-                <w:color w:val="00B050"/>
-                <w:spacing w:val="0"/>
-                <w:position w:val="0"/>
-                <w:sz w:val="24"/>
-                <w:shd w:fill="auto" w:val="clear"/>
-              </w:rPr>
-              <w:t xml:space="preserve">api/articles?category=[categoryName]&amp;page=P</w:t>
-            </w:r>
-          </w:p>
-        </w:tc>
-        <w:tc>
-          <w:tcPr>
-            <w:tcW w:w="5212" w:type="dxa"/>
-            <w:tcBorders>
-              <w:top w:val="single" w:color="000000" w:sz="4"/>
-              <w:left w:val="single" w:color="000000" w:sz="4"/>
-              <w:bottom w:val="single" w:color="000000" w:sz="4"/>
-              <w:right w:val="single" w:color="000000" w:sz="4"/>
-            </w:tcBorders>
-            <w:shd w:color="auto" w:fill="auto" w:val="clear"/>
-            <w:tcMar>
-              <w:left w:w="108" w:type="dxa"/>
-              <w:right w:w="108" w:type="dxa"/>
-            </w:tcMar>
-            <w:vAlign w:val="top"/>
-          </w:tcPr>
-          <w:p>
-            <w:pPr>
-              <w:spacing w:before="120" w:after="120" w:line="240"/>
-              <w:ind w:right="0" w:left="0" w:firstLine="0"/>
               <w:jc w:val="left"/>
               <w:rPr>
                 <w:rFonts w:ascii="Calibri" w:hAnsi="Calibri" w:cs="Calibri" w:eastAsia="Calibri"/>
-                <w:color w:val="00B050"/>
-                <w:spacing w:val="0"/>
-                <w:position w:val="0"/>
-                <w:shd w:fill="auto" w:val="clear"/>
+                <w:spacing w:val="0"/>
+                <w:position w:val="0"/>
               </w:rPr>
             </w:pPr>
             <w:r>
@@ -2030,10 +1979,48 @@
               <w:jc w:val="both"/>
               <w:rPr>
                 <w:rFonts w:ascii="Calibri" w:hAnsi="Calibri" w:cs="Calibri" w:eastAsia="Calibri"/>
+                <w:spacing w:val="0"/>
+                <w:position w:val="0"/>
+              </w:rPr>
+            </w:pPr>
+            <w:r>
+              <w:rPr>
+                <w:rFonts w:ascii="Calibri" w:hAnsi="Calibri" w:cs="Calibri" w:eastAsia="Calibri"/>
                 <w:color w:val="00B050"/>
                 <w:spacing w:val="0"/>
                 <w:position w:val="0"/>
-                <w:shd w:fill="auto" w:val="clear"/>
+                <w:sz w:val="24"/>
+                <w:shd w:fill="auto" w:val="clear"/>
+              </w:rPr>
+              <w:t xml:space="preserve">GET</w:t>
+            </w:r>
+          </w:p>
+        </w:tc>
+        <w:tc>
+          <w:tcPr>
+            <w:tcW w:w="3681" w:type="dxa"/>
+            <w:tcBorders>
+              <w:top w:val="single" w:color="000000" w:sz="4"/>
+              <w:left w:val="single" w:color="000000" w:sz="4"/>
+              <w:bottom w:val="single" w:color="000000" w:sz="4"/>
+              <w:right w:val="single" w:color="000000" w:sz="4"/>
+            </w:tcBorders>
+            <w:shd w:color="auto" w:fill="auto" w:val="clear"/>
+            <w:tcMar>
+              <w:left w:w="108" w:type="dxa"/>
+              <w:right w:w="108" w:type="dxa"/>
+            </w:tcMar>
+            <w:vAlign w:val="top"/>
+          </w:tcPr>
+          <w:p>
+            <w:pPr>
+              <w:spacing w:before="120" w:after="120" w:line="240"/>
+              <w:ind w:right="0" w:left="0" w:firstLine="0"/>
+              <w:jc w:val="both"/>
+              <w:rPr>
+                <w:rFonts w:ascii="Calibri" w:hAnsi="Calibri" w:cs="Calibri" w:eastAsia="Calibri"/>
+                <w:spacing w:val="0"/>
+                <w:position w:val="0"/>
               </w:rPr>
             </w:pPr>
             <w:r>
@@ -2045,13 +2032,13 @@
                 <w:sz w:val="24"/>
                 <w:shd w:fill="auto" w:val="clear"/>
               </w:rPr>
-              <w:t xml:space="preserve">GET</w:t>
-            </w:r>
-          </w:p>
-        </w:tc>
-        <w:tc>
-          <w:tcPr>
-            <w:tcW w:w="3681" w:type="dxa"/>
+              <w:t xml:space="preserve">api/articles/{articleID}</w:t>
+            </w:r>
+          </w:p>
+        </w:tc>
+        <w:tc>
+          <w:tcPr>
+            <w:tcW w:w="5212" w:type="dxa"/>
             <w:tcBorders>
               <w:top w:val="single" w:color="000000" w:sz="4"/>
               <w:left w:val="single" w:color="000000" w:sz="4"/>
@@ -2069,55 +2056,11 @@
             <w:pPr>
               <w:spacing w:before="120" w:after="120" w:line="240"/>
               <w:ind w:right="0" w:left="0" w:firstLine="0"/>
-              <w:jc w:val="both"/>
-              <w:rPr>
-                <w:rFonts w:ascii="Calibri" w:hAnsi="Calibri" w:cs="Calibri" w:eastAsia="Calibri"/>
-                <w:color w:val="00B050"/>
-                <w:spacing w:val="0"/>
-                <w:position w:val="0"/>
-                <w:shd w:fill="auto" w:val="clear"/>
-              </w:rPr>
-            </w:pPr>
-            <w:r>
-              <w:rPr>
-                <w:rFonts w:ascii="Calibri" w:hAnsi="Calibri" w:cs="Calibri" w:eastAsia="Calibri"/>
-                <w:color w:val="00B050"/>
-                <w:spacing w:val="0"/>
-                <w:position w:val="0"/>
-                <w:sz w:val="24"/>
-                <w:shd w:fill="auto" w:val="clear"/>
-              </w:rPr>
-              <w:t xml:space="preserve">api/articles/{articleID}</w:t>
-            </w:r>
-          </w:p>
-        </w:tc>
-        <w:tc>
-          <w:tcPr>
-            <w:tcW w:w="5212" w:type="dxa"/>
-            <w:tcBorders>
-              <w:top w:val="single" w:color="000000" w:sz="4"/>
-              <w:left w:val="single" w:color="000000" w:sz="4"/>
-              <w:bottom w:val="single" w:color="000000" w:sz="4"/>
-              <w:right w:val="single" w:color="000000" w:sz="4"/>
-            </w:tcBorders>
-            <w:shd w:color="auto" w:fill="auto" w:val="clear"/>
-            <w:tcMar>
-              <w:left w:w="108" w:type="dxa"/>
-              <w:right w:w="108" w:type="dxa"/>
-            </w:tcMar>
-            <w:vAlign w:val="top"/>
-          </w:tcPr>
-          <w:p>
-            <w:pPr>
-              <w:spacing w:before="120" w:after="120" w:line="240"/>
-              <w:ind w:right="0" w:left="0" w:firstLine="0"/>
               <w:jc w:val="left"/>
               <w:rPr>
                 <w:rFonts w:ascii="Calibri" w:hAnsi="Calibri" w:cs="Calibri" w:eastAsia="Calibri"/>
-                <w:color w:val="00B050"/>
-                <w:spacing w:val="0"/>
-                <w:position w:val="0"/>
-                <w:shd w:fill="auto" w:val="clear"/>
+                <w:spacing w:val="0"/>
+                <w:position w:val="0"/>
               </w:rPr>
             </w:pPr>
             <w:r>
@@ -2162,10 +2105,48 @@
               <w:jc w:val="both"/>
               <w:rPr>
                 <w:rFonts w:ascii="Calibri" w:hAnsi="Calibri" w:cs="Calibri" w:eastAsia="Calibri"/>
+                <w:spacing w:val="0"/>
+                <w:position w:val="0"/>
+              </w:rPr>
+            </w:pPr>
+            <w:r>
+              <w:rPr>
+                <w:rFonts w:ascii="Calibri" w:hAnsi="Calibri" w:cs="Calibri" w:eastAsia="Calibri"/>
                 <w:color w:val="00B050"/>
                 <w:spacing w:val="0"/>
                 <w:position w:val="0"/>
-                <w:shd w:fill="auto" w:val="clear"/>
+                <w:sz w:val="24"/>
+                <w:shd w:fill="auto" w:val="clear"/>
+              </w:rPr>
+              <w:t xml:space="preserve">POST</w:t>
+            </w:r>
+          </w:p>
+        </w:tc>
+        <w:tc>
+          <w:tcPr>
+            <w:tcW w:w="3681" w:type="dxa"/>
+            <w:tcBorders>
+              <w:top w:val="single" w:color="000000" w:sz="4"/>
+              <w:left w:val="single" w:color="000000" w:sz="4"/>
+              <w:bottom w:val="single" w:color="000000" w:sz="4"/>
+              <w:right w:val="single" w:color="000000" w:sz="4"/>
+            </w:tcBorders>
+            <w:shd w:color="auto" w:fill="auto" w:val="clear"/>
+            <w:tcMar>
+              <w:left w:w="108" w:type="dxa"/>
+              <w:right w:w="108" w:type="dxa"/>
+            </w:tcMar>
+            <w:vAlign w:val="top"/>
+          </w:tcPr>
+          <w:p>
+            <w:pPr>
+              <w:spacing w:before="120" w:after="120" w:line="240"/>
+              <w:ind w:right="0" w:left="0" w:firstLine="0"/>
+              <w:jc w:val="both"/>
+              <w:rPr>
+                <w:rFonts w:ascii="Calibri" w:hAnsi="Calibri" w:cs="Calibri" w:eastAsia="Calibri"/>
+                <w:spacing w:val="0"/>
+                <w:position w:val="0"/>
               </w:rPr>
             </w:pPr>
             <w:r>
@@ -2177,13 +2158,13 @@
                 <w:sz w:val="24"/>
                 <w:shd w:fill="auto" w:val="clear"/>
               </w:rPr>
-              <w:t xml:space="preserve">POST</w:t>
-            </w:r>
-          </w:p>
-        </w:tc>
-        <w:tc>
-          <w:tcPr>
-            <w:tcW w:w="3681" w:type="dxa"/>
+              <w:t xml:space="preserve">api/articles/{articleID}/comments</w:t>
+            </w:r>
+          </w:p>
+        </w:tc>
+        <w:tc>
+          <w:tcPr>
+            <w:tcW w:w="5212" w:type="dxa"/>
             <w:tcBorders>
               <w:top w:val="single" w:color="000000" w:sz="4"/>
               <w:left w:val="single" w:color="000000" w:sz="4"/>
@@ -2207,6 +2188,7 @@
                 <w:color w:val="00B050"/>
                 <w:spacing w:val="0"/>
                 <w:position w:val="0"/>
+                <w:sz w:val="24"/>
                 <w:shd w:fill="auto" w:val="clear"/>
               </w:rPr>
             </w:pPr>
@@ -2219,26 +2201,9 @@
                 <w:sz w:val="24"/>
                 <w:shd w:fill="auto" w:val="clear"/>
               </w:rPr>
-              <w:t xml:space="preserve">api/articles/{articleID}/comments</w:t>
-            </w:r>
-          </w:p>
-        </w:tc>
-        <w:tc>
-          <w:tcPr>
-            <w:tcW w:w="5212" w:type="dxa"/>
-            <w:tcBorders>
-              <w:top w:val="single" w:color="000000" w:sz="4"/>
-              <w:left w:val="single" w:color="000000" w:sz="4"/>
-              <w:bottom w:val="single" w:color="000000" w:sz="4"/>
-              <w:right w:val="single" w:color="000000" w:sz="4"/>
-            </w:tcBorders>
-            <w:shd w:color="auto" w:fill="auto" w:val="clear"/>
-            <w:tcMar>
-              <w:left w:w="108" w:type="dxa"/>
-              <w:right w:w="108" w:type="dxa"/>
-            </w:tcMar>
-            <w:vAlign w:val="top"/>
-          </w:tcPr>
+              <w:t xml:space="preserve">Creates a new comment for a given article</w:t>
+            </w:r>
+          </w:p>
           <w:p>
             <w:pPr>
               <w:spacing w:before="120" w:after="120" w:line="240"/>
@@ -2246,36 +2211,8 @@
               <w:jc w:val="both"/>
               <w:rPr>
                 <w:rFonts w:ascii="Calibri" w:hAnsi="Calibri" w:cs="Calibri" w:eastAsia="Calibri"/>
-                <w:color w:val="00B050"/>
-                <w:spacing w:val="0"/>
-                <w:position w:val="0"/>
-                <w:sz w:val="24"/>
-                <w:shd w:fill="auto" w:val="clear"/>
-              </w:rPr>
-            </w:pPr>
-            <w:r>
-              <w:rPr>
-                <w:rFonts w:ascii="Calibri" w:hAnsi="Calibri" w:cs="Calibri" w:eastAsia="Calibri"/>
-                <w:color w:val="00B050"/>
-                <w:spacing w:val="0"/>
-                <w:position w:val="0"/>
-                <w:sz w:val="24"/>
-                <w:shd w:fill="auto" w:val="clear"/>
-              </w:rPr>
-              <w:t xml:space="preserve">Creates a new comment for a given article</w:t>
-            </w:r>
-          </w:p>
-          <w:p>
-            <w:pPr>
-              <w:spacing w:before="120" w:after="120" w:line="240"/>
-              <w:ind w:right="0" w:left="0" w:firstLine="0"/>
-              <w:jc w:val="both"/>
-              <w:rPr>
-                <w:rFonts w:ascii="Calibri" w:hAnsi="Calibri" w:cs="Calibri" w:eastAsia="Calibri"/>
-                <w:color w:val="00B050"/>
-                <w:spacing w:val="0"/>
-                <w:position w:val="0"/>
-                <w:shd w:fill="auto" w:val="clear"/>
+                <w:spacing w:val="0"/>
+                <w:position w:val="0"/>
               </w:rPr>
             </w:pPr>
           </w:p>
@@ -2309,10 +2246,48 @@
               <w:jc w:val="both"/>
               <w:rPr>
                 <w:rFonts w:ascii="Calibri" w:hAnsi="Calibri" w:cs="Calibri" w:eastAsia="Calibri"/>
+                <w:spacing w:val="0"/>
+                <w:position w:val="0"/>
+              </w:rPr>
+            </w:pPr>
+            <w:r>
+              <w:rPr>
+                <w:rFonts w:ascii="Calibri" w:hAnsi="Calibri" w:cs="Calibri" w:eastAsia="Calibri"/>
                 <w:color w:val="00B050"/>
                 <w:spacing w:val="0"/>
                 <w:position w:val="0"/>
-                <w:shd w:fill="auto" w:val="clear"/>
+                <w:sz w:val="24"/>
+                <w:shd w:fill="auto" w:val="clear"/>
+              </w:rPr>
+              <w:t xml:space="preserve">GET</w:t>
+            </w:r>
+          </w:p>
+        </w:tc>
+        <w:tc>
+          <w:tcPr>
+            <w:tcW w:w="3681" w:type="dxa"/>
+            <w:tcBorders>
+              <w:top w:val="single" w:color="000000" w:sz="4"/>
+              <w:left w:val="single" w:color="000000" w:sz="4"/>
+              <w:bottom w:val="single" w:color="000000" w:sz="4"/>
+              <w:right w:val="single" w:color="000000" w:sz="4"/>
+            </w:tcBorders>
+            <w:shd w:color="auto" w:fill="auto" w:val="clear"/>
+            <w:tcMar>
+              <w:left w:w="108" w:type="dxa"/>
+              <w:right w:w="108" w:type="dxa"/>
+            </w:tcMar>
+            <w:vAlign w:val="top"/>
+          </w:tcPr>
+          <w:p>
+            <w:pPr>
+              <w:spacing w:before="120" w:after="120" w:line="240"/>
+              <w:ind w:right="0" w:left="0" w:firstLine="0"/>
+              <w:jc w:val="both"/>
+              <w:rPr>
+                <w:rFonts w:ascii="Calibri" w:hAnsi="Calibri" w:cs="Calibri" w:eastAsia="Calibri"/>
+                <w:spacing w:val="0"/>
+                <w:position w:val="0"/>
               </w:rPr>
             </w:pPr>
             <w:r>
@@ -2324,13 +2299,13 @@
                 <w:sz w:val="24"/>
                 <w:shd w:fill="auto" w:val="clear"/>
               </w:rPr>
-              <w:t xml:space="preserve">GET</w:t>
-            </w:r>
-          </w:p>
-        </w:tc>
-        <w:tc>
-          <w:tcPr>
-            <w:tcW w:w="3681" w:type="dxa"/>
+              <w:t xml:space="preserve">api/categories</w:t>
+            </w:r>
+          </w:p>
+        </w:tc>
+        <w:tc>
+          <w:tcPr>
+            <w:tcW w:w="5212" w:type="dxa"/>
             <w:tcBorders>
               <w:top w:val="single" w:color="000000" w:sz="4"/>
               <w:left w:val="single" w:color="000000" w:sz="4"/>
@@ -2351,52 +2326,8 @@
               <w:jc w:val="both"/>
               <w:rPr>
                 <w:rFonts w:ascii="Calibri" w:hAnsi="Calibri" w:cs="Calibri" w:eastAsia="Calibri"/>
-                <w:color w:val="00B050"/>
-                <w:spacing w:val="0"/>
-                <w:position w:val="0"/>
-                <w:shd w:fill="auto" w:val="clear"/>
-              </w:rPr>
-            </w:pPr>
-            <w:r>
-              <w:rPr>
-                <w:rFonts w:ascii="Calibri" w:hAnsi="Calibri" w:cs="Calibri" w:eastAsia="Calibri"/>
-                <w:color w:val="00B050"/>
-                <w:spacing w:val="0"/>
-                <w:position w:val="0"/>
-                <w:sz w:val="24"/>
-                <w:shd w:fill="auto" w:val="clear"/>
-              </w:rPr>
-              <w:t xml:space="preserve">api/categories</w:t>
-            </w:r>
-          </w:p>
-        </w:tc>
-        <w:tc>
-          <w:tcPr>
-            <w:tcW w:w="5212" w:type="dxa"/>
-            <w:tcBorders>
-              <w:top w:val="single" w:color="000000" w:sz="4"/>
-              <w:left w:val="single" w:color="000000" w:sz="4"/>
-              <w:bottom w:val="single" w:color="000000" w:sz="4"/>
-              <w:right w:val="single" w:color="000000" w:sz="4"/>
-            </w:tcBorders>
-            <w:shd w:color="auto" w:fill="auto" w:val="clear"/>
-            <w:tcMar>
-              <w:left w:w="108" w:type="dxa"/>
-              <w:right w:w="108" w:type="dxa"/>
-            </w:tcMar>
-            <w:vAlign w:val="top"/>
-          </w:tcPr>
-          <w:p>
-            <w:pPr>
-              <w:spacing w:before="120" w:after="120" w:line="240"/>
-              <w:ind w:right="0" w:left="0" w:firstLine="0"/>
-              <w:jc w:val="both"/>
-              <w:rPr>
-                <w:rFonts w:ascii="Calibri" w:hAnsi="Calibri" w:cs="Calibri" w:eastAsia="Calibri"/>
-                <w:color w:val="00B050"/>
-                <w:spacing w:val="0"/>
-                <w:position w:val="0"/>
-                <w:shd w:fill="auto" w:val="clear"/>
+                <w:spacing w:val="0"/>
+                <w:position w:val="0"/>
               </w:rPr>
             </w:pPr>
             <w:r>
@@ -2441,10 +2372,48 @@
               <w:jc w:val="both"/>
               <w:rPr>
                 <w:rFonts w:ascii="Calibri" w:hAnsi="Calibri" w:cs="Calibri" w:eastAsia="Calibri"/>
+                <w:spacing w:val="0"/>
+                <w:position w:val="0"/>
+              </w:rPr>
+            </w:pPr>
+            <w:r>
+              <w:rPr>
+                <w:rFonts w:ascii="Calibri" w:hAnsi="Calibri" w:cs="Calibri" w:eastAsia="Calibri"/>
                 <w:color w:val="00B050"/>
                 <w:spacing w:val="0"/>
                 <w:position w:val="0"/>
-                <w:shd w:fill="auto" w:val="clear"/>
+                <w:sz w:val="24"/>
+                <w:shd w:fill="auto" w:val="clear"/>
+              </w:rPr>
+              <w:t xml:space="preserve">GET</w:t>
+            </w:r>
+          </w:p>
+        </w:tc>
+        <w:tc>
+          <w:tcPr>
+            <w:tcW w:w="3681" w:type="dxa"/>
+            <w:tcBorders>
+              <w:top w:val="single" w:color="000000" w:sz="4"/>
+              <w:left w:val="single" w:color="000000" w:sz="4"/>
+              <w:bottom w:val="single" w:color="000000" w:sz="4"/>
+              <w:right w:val="single" w:color="000000" w:sz="4"/>
+            </w:tcBorders>
+            <w:shd w:color="auto" w:fill="auto" w:val="clear"/>
+            <w:tcMar>
+              <w:left w:w="108" w:type="dxa"/>
+              <w:right w:w="108" w:type="dxa"/>
+            </w:tcMar>
+            <w:vAlign w:val="top"/>
+          </w:tcPr>
+          <w:p>
+            <w:pPr>
+              <w:spacing w:before="120" w:after="120" w:line="240"/>
+              <w:ind w:right="0" w:left="0" w:firstLine="0"/>
+              <w:jc w:val="both"/>
+              <w:rPr>
+                <w:rFonts w:ascii="Calibri" w:hAnsi="Calibri" w:cs="Calibri" w:eastAsia="Calibri"/>
+                <w:spacing w:val="0"/>
+                <w:position w:val="0"/>
               </w:rPr>
             </w:pPr>
             <w:r>
@@ -2456,13 +2425,13 @@
                 <w:sz w:val="24"/>
                 <w:shd w:fill="auto" w:val="clear"/>
               </w:rPr>
-              <w:t xml:space="preserve">GET</w:t>
-            </w:r>
-          </w:p>
-        </w:tc>
-        <w:tc>
-          <w:tcPr>
-            <w:tcW w:w="3681" w:type="dxa"/>
+              <w:t xml:space="preserve">api/categories/{categorID}</w:t>
+            </w:r>
+          </w:p>
+        </w:tc>
+        <w:tc>
+          <w:tcPr>
+            <w:tcW w:w="5212" w:type="dxa"/>
             <w:tcBorders>
               <w:top w:val="single" w:color="000000" w:sz="4"/>
               <w:left w:val="single" w:color="000000" w:sz="4"/>
@@ -2480,55 +2449,11 @@
             <w:pPr>
               <w:spacing w:before="120" w:after="120" w:line="240"/>
               <w:ind w:right="0" w:left="0" w:firstLine="0"/>
-              <w:jc w:val="both"/>
-              <w:rPr>
-                <w:rFonts w:ascii="Calibri" w:hAnsi="Calibri" w:cs="Calibri" w:eastAsia="Calibri"/>
-                <w:color w:val="00B050"/>
-                <w:spacing w:val="0"/>
-                <w:position w:val="0"/>
-                <w:shd w:fill="auto" w:val="clear"/>
-              </w:rPr>
-            </w:pPr>
-            <w:r>
-              <w:rPr>
-                <w:rFonts w:ascii="Calibri" w:hAnsi="Calibri" w:cs="Calibri" w:eastAsia="Calibri"/>
-                <w:color w:val="00B050"/>
-                <w:spacing w:val="0"/>
-                <w:position w:val="0"/>
-                <w:sz w:val="24"/>
-                <w:shd w:fill="auto" w:val="clear"/>
-              </w:rPr>
-              <w:t xml:space="preserve">api/categories/{categorID}</w:t>
-            </w:r>
-          </w:p>
-        </w:tc>
-        <w:tc>
-          <w:tcPr>
-            <w:tcW w:w="5212" w:type="dxa"/>
-            <w:tcBorders>
-              <w:top w:val="single" w:color="000000" w:sz="4"/>
-              <w:left w:val="single" w:color="000000" w:sz="4"/>
-              <w:bottom w:val="single" w:color="000000" w:sz="4"/>
-              <w:right w:val="single" w:color="000000" w:sz="4"/>
-            </w:tcBorders>
-            <w:shd w:color="auto" w:fill="auto" w:val="clear"/>
-            <w:tcMar>
-              <w:left w:w="108" w:type="dxa"/>
-              <w:right w:w="108" w:type="dxa"/>
-            </w:tcMar>
-            <w:vAlign w:val="top"/>
-          </w:tcPr>
-          <w:p>
-            <w:pPr>
-              <w:spacing w:before="120" w:after="120" w:line="240"/>
-              <w:ind w:right="0" w:left="0" w:firstLine="0"/>
               <w:jc w:val="left"/>
               <w:rPr>
                 <w:rFonts w:ascii="Calibri" w:hAnsi="Calibri" w:cs="Calibri" w:eastAsia="Calibri"/>
-                <w:color w:val="00B050"/>
-                <w:spacing w:val="0"/>
-                <w:position w:val="0"/>
-                <w:shd w:fill="auto" w:val="clear"/>
+                <w:spacing w:val="0"/>
+                <w:position w:val="0"/>
               </w:rPr>
             </w:pPr>
             <w:r>
@@ -2573,16 +2498,15 @@
               <w:jc w:val="both"/>
               <w:rPr>
                 <w:rFonts w:ascii="Calibri" w:hAnsi="Calibri" w:cs="Calibri" w:eastAsia="Calibri"/>
-                <w:color w:val="auto"/>
-                <w:spacing w:val="0"/>
-                <w:position w:val="0"/>
-                <w:shd w:fill="auto" w:val="clear"/>
-              </w:rPr>
-            </w:pPr>
-            <w:r>
-              <w:rPr>
-                <w:rFonts w:ascii="Calibri" w:hAnsi="Calibri" w:cs="Calibri" w:eastAsia="Calibri"/>
-                <w:color w:val="auto"/>
+                <w:color w:val="00B050"/>
+                <w:spacing w:val="0"/>
+                <w:position w:val="0"/>
+              </w:rPr>
+            </w:pPr>
+            <w:r>
+              <w:rPr>
+                <w:rFonts w:ascii="Calibri" w:hAnsi="Calibri" w:cs="Calibri" w:eastAsia="Calibri"/>
+                <w:color w:val="00B050"/>
                 <w:spacing w:val="0"/>
                 <w:position w:val="0"/>
                 <w:sz w:val="24"/>
@@ -2615,16 +2539,15 @@
               <w:jc w:val="both"/>
               <w:rPr>
                 <w:rFonts w:ascii="Calibri" w:hAnsi="Calibri" w:cs="Calibri" w:eastAsia="Calibri"/>
-                <w:color w:val="auto"/>
-                <w:spacing w:val="0"/>
-                <w:position w:val="0"/>
-                <w:shd w:fill="auto" w:val="clear"/>
-              </w:rPr>
-            </w:pPr>
-            <w:r>
-              <w:rPr>
-                <w:rFonts w:ascii="Calibri" w:hAnsi="Calibri" w:cs="Calibri" w:eastAsia="Calibri"/>
-                <w:color w:val="auto"/>
+                <w:color w:val="00B050"/>
+                <w:spacing w:val="0"/>
+                <w:position w:val="0"/>
+              </w:rPr>
+            </w:pPr>
+            <w:r>
+              <w:rPr>
+                <w:rFonts w:ascii="Calibri" w:hAnsi="Calibri" w:cs="Calibri" w:eastAsia="Calibri"/>
+                <w:color w:val="00B050"/>
                 <w:spacing w:val="0"/>
                 <w:position w:val="0"/>
                 <w:sz w:val="24"/>
@@ -2657,16 +2580,15 @@
               <w:jc w:val="left"/>
               <w:rPr>
                 <w:rFonts w:ascii="Calibri" w:hAnsi="Calibri" w:cs="Calibri" w:eastAsia="Calibri"/>
-                <w:color w:val="auto"/>
-                <w:spacing w:val="0"/>
-                <w:position w:val="0"/>
-                <w:shd w:fill="auto" w:val="clear"/>
-              </w:rPr>
-            </w:pPr>
-            <w:r>
-              <w:rPr>
-                <w:rFonts w:ascii="Calibri" w:hAnsi="Calibri" w:cs="Calibri" w:eastAsia="Calibri"/>
-                <w:color w:val="auto"/>
+                <w:color w:val="00B050"/>
+                <w:spacing w:val="0"/>
+                <w:position w:val="0"/>
+              </w:rPr>
+            </w:pPr>
+            <w:r>
+              <w:rPr>
+                <w:rFonts w:ascii="Calibri" w:hAnsi="Calibri" w:cs="Calibri" w:eastAsia="Calibri"/>
+                <w:color w:val="00B050"/>
                 <w:spacing w:val="0"/>
                 <w:position w:val="0"/>
                 <w:sz w:val="24"/>
@@ -2705,16 +2627,15 @@
               <w:jc w:val="both"/>
               <w:rPr>
                 <w:rFonts w:ascii="Calibri" w:hAnsi="Calibri" w:cs="Calibri" w:eastAsia="Calibri"/>
-                <w:color w:val="auto"/>
-                <w:spacing w:val="0"/>
-                <w:position w:val="0"/>
-                <w:shd w:fill="auto" w:val="clear"/>
-              </w:rPr>
-            </w:pPr>
-            <w:r>
-              <w:rPr>
-                <w:rFonts w:ascii="Calibri" w:hAnsi="Calibri" w:cs="Calibri" w:eastAsia="Calibri"/>
-                <w:color w:val="auto"/>
+                <w:color w:val="00B050"/>
+                <w:spacing w:val="0"/>
+                <w:position w:val="0"/>
+              </w:rPr>
+            </w:pPr>
+            <w:r>
+              <w:rPr>
+                <w:rFonts w:ascii="Calibri" w:hAnsi="Calibri" w:cs="Calibri" w:eastAsia="Calibri"/>
+                <w:color w:val="00B050"/>
                 <w:spacing w:val="0"/>
                 <w:position w:val="0"/>
                 <w:sz w:val="24"/>
@@ -2747,16 +2668,15 @@
               <w:jc w:val="left"/>
               <w:rPr>
                 <w:rFonts w:ascii="Calibri" w:hAnsi="Calibri" w:cs="Calibri" w:eastAsia="Calibri"/>
-                <w:color w:val="auto"/>
-                <w:spacing w:val="0"/>
-                <w:position w:val="0"/>
-                <w:shd w:fill="auto" w:val="clear"/>
-              </w:rPr>
-            </w:pPr>
-            <w:r>
-              <w:rPr>
-                <w:rFonts w:ascii="Calibri" w:hAnsi="Calibri" w:cs="Calibri" w:eastAsia="Calibri"/>
-                <w:color w:val="auto"/>
+                <w:color w:val="00B050"/>
+                <w:spacing w:val="0"/>
+                <w:position w:val="0"/>
+              </w:rPr>
+            </w:pPr>
+            <w:r>
+              <w:rPr>
+                <w:rFonts w:ascii="Calibri" w:hAnsi="Calibri" w:cs="Calibri" w:eastAsia="Calibri"/>
+                <w:color w:val="00B050"/>
                 <w:spacing w:val="0"/>
                 <w:position w:val="0"/>
                 <w:sz w:val="24"/>
@@ -2789,16 +2709,15 @@
               <w:jc w:val="left"/>
               <w:rPr>
                 <w:rFonts w:ascii="Calibri" w:hAnsi="Calibri" w:cs="Calibri" w:eastAsia="Calibri"/>
-                <w:color w:val="auto"/>
-                <w:spacing w:val="0"/>
-                <w:position w:val="0"/>
-                <w:shd w:fill="auto" w:val="clear"/>
-              </w:rPr>
-            </w:pPr>
-            <w:r>
-              <w:rPr>
-                <w:rFonts w:ascii="Calibri" w:hAnsi="Calibri" w:cs="Calibri" w:eastAsia="Calibri"/>
-                <w:color w:val="auto"/>
+                <w:color w:val="00B050"/>
+                <w:spacing w:val="0"/>
+                <w:position w:val="0"/>
+              </w:rPr>
+            </w:pPr>
+            <w:r>
+              <w:rPr>
+                <w:rFonts w:ascii="Calibri" w:hAnsi="Calibri" w:cs="Calibri" w:eastAsia="Calibri"/>
+                <w:color w:val="00B050"/>
                 <w:spacing w:val="0"/>
                 <w:position w:val="0"/>
                 <w:sz w:val="24"/>
@@ -2837,16 +2756,15 @@
               <w:jc w:val="both"/>
               <w:rPr>
                 <w:rFonts w:ascii="Calibri" w:hAnsi="Calibri" w:cs="Calibri" w:eastAsia="Calibri"/>
-                <w:color w:val="auto"/>
-                <w:spacing w:val="0"/>
-                <w:position w:val="0"/>
-                <w:shd w:fill="auto" w:val="clear"/>
-              </w:rPr>
-            </w:pPr>
-            <w:r>
-              <w:rPr>
-                <w:rFonts w:ascii="Calibri" w:hAnsi="Calibri" w:cs="Calibri" w:eastAsia="Calibri"/>
-                <w:color w:val="auto"/>
+                <w:color w:val="00B050"/>
+                <w:spacing w:val="0"/>
+                <w:position w:val="0"/>
+              </w:rPr>
+            </w:pPr>
+            <w:r>
+              <w:rPr>
+                <w:rFonts w:ascii="Calibri" w:hAnsi="Calibri" w:cs="Calibri" w:eastAsia="Calibri"/>
+                <w:color w:val="00B050"/>
                 <w:spacing w:val="0"/>
                 <w:position w:val="0"/>
                 <w:sz w:val="24"/>
@@ -2879,16 +2797,15 @@
               <w:jc w:val="left"/>
               <w:rPr>
                 <w:rFonts w:ascii="Calibri" w:hAnsi="Calibri" w:cs="Calibri" w:eastAsia="Calibri"/>
-                <w:color w:val="auto"/>
-                <w:spacing w:val="0"/>
-                <w:position w:val="0"/>
-                <w:shd w:fill="auto" w:val="clear"/>
-              </w:rPr>
-            </w:pPr>
-            <w:r>
-              <w:rPr>
-                <w:rFonts w:ascii="Calibri" w:hAnsi="Calibri" w:cs="Calibri" w:eastAsia="Calibri"/>
-                <w:color w:val="auto"/>
+                <w:color w:val="00B050"/>
+                <w:spacing w:val="0"/>
+                <w:position w:val="0"/>
+              </w:rPr>
+            </w:pPr>
+            <w:r>
+              <w:rPr>
+                <w:rFonts w:ascii="Calibri" w:hAnsi="Calibri" w:cs="Calibri" w:eastAsia="Calibri"/>
+                <w:color w:val="00B050"/>
                 <w:spacing w:val="0"/>
                 <w:position w:val="0"/>
                 <w:sz w:val="24"/>
@@ -2921,16 +2838,15 @@
               <w:jc w:val="left"/>
               <w:rPr>
                 <w:rFonts w:ascii="Calibri" w:hAnsi="Calibri" w:cs="Calibri" w:eastAsia="Calibri"/>
-                <w:color w:val="auto"/>
-                <w:spacing w:val="0"/>
-                <w:position w:val="0"/>
-                <w:shd w:fill="auto" w:val="clear"/>
-              </w:rPr>
-            </w:pPr>
-            <w:r>
-              <w:rPr>
-                <w:rFonts w:ascii="Calibri" w:hAnsi="Calibri" w:cs="Calibri" w:eastAsia="Calibri"/>
-                <w:color w:val="auto"/>
+                <w:color w:val="00B050"/>
+                <w:spacing w:val="0"/>
+                <w:position w:val="0"/>
+              </w:rPr>
+            </w:pPr>
+            <w:r>
+              <w:rPr>
+                <w:rFonts w:ascii="Calibri" w:hAnsi="Calibri" w:cs="Calibri" w:eastAsia="Calibri"/>
+                <w:color w:val="00B050"/>
                 <w:spacing w:val="0"/>
                 <w:position w:val="0"/>
                 <w:sz w:val="24"/>
@@ -2969,16 +2885,15 @@
               <w:jc w:val="both"/>
               <w:rPr>
                 <w:rFonts w:ascii="Calibri" w:hAnsi="Calibri" w:cs="Calibri" w:eastAsia="Calibri"/>
-                <w:color w:val="auto"/>
-                <w:spacing w:val="0"/>
-                <w:position w:val="0"/>
-                <w:shd w:fill="auto" w:val="clear"/>
-              </w:rPr>
-            </w:pPr>
-            <w:r>
-              <w:rPr>
-                <w:rFonts w:ascii="Calibri" w:hAnsi="Calibri" w:cs="Calibri" w:eastAsia="Calibri"/>
-                <w:color w:val="auto"/>
+                <w:color w:val="00B050"/>
+                <w:spacing w:val="0"/>
+                <w:position w:val="0"/>
+              </w:rPr>
+            </w:pPr>
+            <w:r>
+              <w:rPr>
+                <w:rFonts w:ascii="Calibri" w:hAnsi="Calibri" w:cs="Calibri" w:eastAsia="Calibri"/>
+                <w:color w:val="00B050"/>
                 <w:spacing w:val="0"/>
                 <w:position w:val="0"/>
                 <w:sz w:val="24"/>
@@ -3011,16 +2926,15 @@
               <w:jc w:val="left"/>
               <w:rPr>
                 <w:rFonts w:ascii="Calibri" w:hAnsi="Calibri" w:cs="Calibri" w:eastAsia="Calibri"/>
-                <w:color w:val="auto"/>
-                <w:spacing w:val="0"/>
-                <w:position w:val="0"/>
-                <w:shd w:fill="auto" w:val="clear"/>
-              </w:rPr>
-            </w:pPr>
-            <w:r>
-              <w:rPr>
-                <w:rFonts w:ascii="Calibri" w:hAnsi="Calibri" w:cs="Calibri" w:eastAsia="Calibri"/>
-                <w:color w:val="auto"/>
+                <w:color w:val="00B050"/>
+                <w:spacing w:val="0"/>
+                <w:position w:val="0"/>
+              </w:rPr>
+            </w:pPr>
+            <w:r>
+              <w:rPr>
+                <w:rFonts w:ascii="Calibri" w:hAnsi="Calibri" w:cs="Calibri" w:eastAsia="Calibri"/>
+                <w:color w:val="00B050"/>
                 <w:spacing w:val="0"/>
                 <w:position w:val="0"/>
                 <w:sz w:val="24"/>
@@ -3053,16 +2967,15 @@
               <w:jc w:val="left"/>
               <w:rPr>
                 <w:rFonts w:ascii="Calibri" w:hAnsi="Calibri" w:cs="Calibri" w:eastAsia="Calibri"/>
-                <w:color w:val="auto"/>
-                <w:spacing w:val="0"/>
-                <w:position w:val="0"/>
-                <w:shd w:fill="auto" w:val="clear"/>
-              </w:rPr>
-            </w:pPr>
-            <w:r>
-              <w:rPr>
-                <w:rFonts w:ascii="Calibri" w:hAnsi="Calibri" w:cs="Calibri" w:eastAsia="Calibri"/>
-                <w:color w:val="auto"/>
+                <w:color w:val="00B050"/>
+                <w:spacing w:val="0"/>
+                <w:position w:val="0"/>
+              </w:rPr>
+            </w:pPr>
+            <w:r>
+              <w:rPr>
+                <w:rFonts w:ascii="Calibri" w:hAnsi="Calibri" w:cs="Calibri" w:eastAsia="Calibri"/>
+                <w:color w:val="00B050"/>
                 <w:spacing w:val="0"/>
                 <w:position w:val="0"/>
                 <w:sz w:val="24"/>
@@ -3101,16 +3014,15 @@
               <w:jc w:val="both"/>
               <w:rPr>
                 <w:rFonts w:ascii="Calibri" w:hAnsi="Calibri" w:cs="Calibri" w:eastAsia="Calibri"/>
-                <w:color w:val="auto"/>
-                <w:spacing w:val="0"/>
-                <w:position w:val="0"/>
-                <w:shd w:fill="auto" w:val="clear"/>
-              </w:rPr>
-            </w:pPr>
-            <w:r>
-              <w:rPr>
-                <w:rFonts w:ascii="Calibri" w:hAnsi="Calibri" w:cs="Calibri" w:eastAsia="Calibri"/>
-                <w:color w:val="auto"/>
+                <w:color w:val="00B050"/>
+                <w:spacing w:val="0"/>
+                <w:position w:val="0"/>
+              </w:rPr>
+            </w:pPr>
+            <w:r>
+              <w:rPr>
+                <w:rFonts w:ascii="Calibri" w:hAnsi="Calibri" w:cs="Calibri" w:eastAsia="Calibri"/>
+                <w:color w:val="00B050"/>
                 <w:spacing w:val="0"/>
                 <w:position w:val="0"/>
                 <w:sz w:val="24"/>
@@ -3143,16 +3055,15 @@
               <w:jc w:val="left"/>
               <w:rPr>
                 <w:rFonts w:ascii="Calibri" w:hAnsi="Calibri" w:cs="Calibri" w:eastAsia="Calibri"/>
-                <w:color w:val="auto"/>
-                <w:spacing w:val="0"/>
-                <w:position w:val="0"/>
-                <w:shd w:fill="auto" w:val="clear"/>
-              </w:rPr>
-            </w:pPr>
-            <w:r>
-              <w:rPr>
-                <w:rFonts w:ascii="Calibri" w:hAnsi="Calibri" w:cs="Calibri" w:eastAsia="Calibri"/>
-                <w:color w:val="auto"/>
+                <w:color w:val="00B050"/>
+                <w:spacing w:val="0"/>
+                <w:position w:val="0"/>
+              </w:rPr>
+            </w:pPr>
+            <w:r>
+              <w:rPr>
+                <w:rFonts w:ascii="Calibri" w:hAnsi="Calibri" w:cs="Calibri" w:eastAsia="Calibri"/>
+                <w:color w:val="00B050"/>
                 <w:spacing w:val="0"/>
                 <w:position w:val="0"/>
                 <w:sz w:val="24"/>
@@ -3185,16 +3096,15 @@
               <w:jc w:val="left"/>
               <w:rPr>
                 <w:rFonts w:ascii="Calibri" w:hAnsi="Calibri" w:cs="Calibri" w:eastAsia="Calibri"/>
-                <w:color w:val="auto"/>
-                <w:spacing w:val="0"/>
-                <w:position w:val="0"/>
-                <w:shd w:fill="auto" w:val="clear"/>
-              </w:rPr>
-            </w:pPr>
-            <w:r>
-              <w:rPr>
-                <w:rFonts w:ascii="Calibri" w:hAnsi="Calibri" w:cs="Calibri" w:eastAsia="Calibri"/>
-                <w:color w:val="auto"/>
+                <w:color w:val="00B050"/>
+                <w:spacing w:val="0"/>
+                <w:position w:val="0"/>
+              </w:rPr>
+            </w:pPr>
+            <w:r>
+              <w:rPr>
+                <w:rFonts w:ascii="Calibri" w:hAnsi="Calibri" w:cs="Calibri" w:eastAsia="Calibri"/>
+                <w:color w:val="00B050"/>
                 <w:spacing w:val="0"/>
                 <w:position w:val="0"/>
                 <w:sz w:val="24"/>
@@ -3470,7 +3380,6 @@
                 <w:color w:val="auto"/>
                 <w:spacing w:val="0"/>
                 <w:position w:val="0"/>
-                <w:shd w:fill="auto" w:val="clear"/>
               </w:rPr>
             </w:pPr>
             <w:r>
@@ -3512,7 +3421,6 @@
                 <w:color w:val="auto"/>
                 <w:spacing w:val="0"/>
                 <w:position w:val="0"/>
-                <w:shd w:fill="auto" w:val="clear"/>
               </w:rPr>
             </w:pPr>
             <w:r>
@@ -3560,7 +3468,6 @@
                 <w:color w:val="auto"/>
                 <w:spacing w:val="0"/>
                 <w:position w:val="0"/>
-                <w:shd w:fill="auto" w:val="clear"/>
               </w:rPr>
             </w:pPr>
             <w:r>
@@ -3655,7 +3562,6 @@
                 <w:color w:val="auto"/>
                 <w:spacing w:val="0"/>
                 <w:position w:val="0"/>
-                <w:shd w:fill="auto" w:val="clear"/>
               </w:rPr>
             </w:pPr>
             <w:r>
@@ -3703,7 +3609,6 @@
                 <w:color w:val="auto"/>
                 <w:spacing w:val="0"/>
                 <w:position w:val="0"/>
-                <w:shd w:fill="auto" w:val="clear"/>
               </w:rPr>
             </w:pPr>
             <w:r>
@@ -3746,7 +3651,6 @@
                 <w:color w:val="auto"/>
                 <w:spacing w:val="0"/>
                 <w:position w:val="0"/>
-                <w:shd w:fill="auto" w:val="clear"/>
               </w:rPr>
             </w:pPr>
             <w:r>
@@ -3844,7 +3748,6 @@
                 <w:color w:val="auto"/>
                 <w:spacing w:val="0"/>
                 <w:position w:val="0"/>
-                <w:shd w:fill="auto" w:val="clear"/>
               </w:rPr>
             </w:pPr>
             <w:r>
@@ -3886,7 +3789,6 @@
                 <w:color w:val="auto"/>
                 <w:spacing w:val="0"/>
                 <w:position w:val="0"/>
-                <w:shd w:fill="auto" w:val="clear"/>
               </w:rPr>
             </w:pPr>
             <w:r>
@@ -3934,7 +3836,6 @@
                 <w:color w:val="auto"/>
                 <w:spacing w:val="0"/>
                 <w:position w:val="0"/>
-                <w:shd w:fill="auto" w:val="clear"/>
               </w:rPr>
             </w:pPr>
             <w:r>
@@ -4029,7 +3930,6 @@
                 <w:color w:val="auto"/>
                 <w:spacing w:val="0"/>
                 <w:position w:val="0"/>
-                <w:shd w:fill="auto" w:val="clear"/>
               </w:rPr>
             </w:pPr>
             <w:r>
@@ -4077,7 +3977,6 @@
                 <w:color w:val="auto"/>
                 <w:spacing w:val="0"/>
                 <w:position w:val="0"/>
-                <w:shd w:fill="auto" w:val="clear"/>
               </w:rPr>
             </w:pPr>
             <w:r>
@@ -4302,7 +4201,6 @@
                 <w:color w:val="auto"/>
                 <w:spacing w:val="0"/>
                 <w:position w:val="0"/>
-                <w:shd w:fill="auto" w:val="clear"/>
               </w:rPr>
             </w:pPr>
             <w:r>
@@ -4385,7 +4283,6 @@
                 <w:color w:val="auto"/>
                 <w:spacing w:val="0"/>
                 <w:position w:val="0"/>
-                <w:shd w:fill="auto" w:val="clear"/>
               </w:rPr>
             </w:pPr>
             <w:r>
@@ -4427,7 +4324,6 @@
                 <w:color w:val="auto"/>
                 <w:spacing w:val="0"/>
                 <w:position w:val="0"/>
-                <w:shd w:fill="auto" w:val="clear"/>
               </w:rPr>
             </w:pPr>
             <w:r>
@@ -4475,7 +4371,6 @@
                 <w:color w:val="auto"/>
                 <w:spacing w:val="0"/>
                 <w:position w:val="0"/>
-                <w:shd w:fill="auto" w:val="clear"/>
               </w:rPr>
             </w:pPr>
             <w:r>
@@ -4518,7 +4413,6 @@
                 <w:color w:val="auto"/>
                 <w:spacing w:val="0"/>
                 <w:position w:val="0"/>
-                <w:shd w:fill="auto" w:val="clear"/>
               </w:rPr>
             </w:pPr>
             <w:r>
@@ -4566,7 +4460,6 @@
                 <w:color w:val="auto"/>
                 <w:spacing w:val="0"/>
                 <w:position w:val="0"/>
-                <w:shd w:fill="auto" w:val="clear"/>
               </w:rPr>
             </w:pPr>
             <w:r>
@@ -4609,7 +4502,6 @@
                 <w:color w:val="auto"/>
                 <w:spacing w:val="0"/>
                 <w:position w:val="0"/>
-                <w:shd w:fill="auto" w:val="clear"/>
               </w:rPr>
             </w:pPr>
             <w:r>
@@ -4721,7 +4613,6 @@
                 <w:color w:val="auto"/>
                 <w:spacing w:val="0"/>
                 <w:position w:val="0"/>
-                <w:shd w:fill="auto" w:val="clear"/>
               </w:rPr>
             </w:pPr>
             <w:r>
@@ -4763,7 +4654,6 @@
                 <w:color w:val="auto"/>
                 <w:spacing w:val="0"/>
                 <w:position w:val="0"/>
-                <w:shd w:fill="auto" w:val="clear"/>
               </w:rPr>
             </w:pPr>
             <w:r>
@@ -4811,7 +4701,6 @@
                 <w:color w:val="auto"/>
                 <w:spacing w:val="0"/>
                 <w:position w:val="0"/>
-                <w:shd w:fill="auto" w:val="clear"/>
               </w:rPr>
             </w:pPr>
             <w:r>
@@ -4854,7 +4743,6 @@
                 <w:color w:val="auto"/>
                 <w:spacing w:val="0"/>
                 <w:position w:val="0"/>
-                <w:shd w:fill="auto" w:val="clear"/>
               </w:rPr>
             </w:pPr>
             <w:r>
@@ -4902,7 +4790,6 @@
                 <w:color w:val="auto"/>
                 <w:spacing w:val="0"/>
                 <w:position w:val="0"/>
-                <w:shd w:fill="auto" w:val="clear"/>
               </w:rPr>
             </w:pPr>
             <w:r>
@@ -5075,7 +4962,6 @@
                 <w:color w:val="auto"/>
                 <w:spacing w:val="0"/>
                 <w:position w:val="0"/>
-                <w:shd w:fill="auto" w:val="clear"/>
               </w:rPr>
             </w:pPr>
             <w:r>
@@ -5123,7 +5009,6 @@
                 <w:color w:val="auto"/>
                 <w:spacing w:val="0"/>
                 <w:position w:val="0"/>
-                <w:shd w:fill="auto" w:val="clear"/>
               </w:rPr>
             </w:pPr>
             <w:r>
@@ -5348,7 +5233,6 @@
                 <w:color w:val="auto"/>
                 <w:spacing w:val="0"/>
                 <w:position w:val="0"/>
-                <w:shd w:fill="auto" w:val="clear"/>
               </w:rPr>
             </w:pPr>
             <w:r>
@@ -5431,7 +5315,6 @@
                 <w:color w:val="auto"/>
                 <w:spacing w:val="0"/>
                 <w:position w:val="0"/>
-                <w:shd w:fill="auto" w:val="clear"/>
               </w:rPr>
             </w:pPr>
             <w:r>
@@ -5473,7 +5356,6 @@
                 <w:color w:val="auto"/>
                 <w:spacing w:val="0"/>
                 <w:position w:val="0"/>
-                <w:shd w:fill="auto" w:val="clear"/>
               </w:rPr>
             </w:pPr>
             <w:r>
@@ -5521,7 +5403,6 @@
                 <w:color w:val="auto"/>
                 <w:spacing w:val="0"/>
                 <w:position w:val="0"/>
-                <w:shd w:fill="auto" w:val="clear"/>
               </w:rPr>
             </w:pPr>
             <w:r>
@@ -5564,7 +5445,6 @@
                 <w:color w:val="auto"/>
                 <w:spacing w:val="0"/>
                 <w:position w:val="0"/>
-                <w:shd w:fill="auto" w:val="clear"/>
               </w:rPr>
             </w:pPr>
             <w:r>
@@ -5612,7 +5492,6 @@
                 <w:color w:val="auto"/>
                 <w:spacing w:val="0"/>
                 <w:position w:val="0"/>
-                <w:shd w:fill="auto" w:val="clear"/>
               </w:rPr>
             </w:pPr>
             <w:r>
@@ -6045,7 +5924,6 @@
                 <w:color w:val="auto"/>
                 <w:spacing w:val="0"/>
                 <w:position w:val="0"/>
-                <w:shd w:fill="auto" w:val="clear"/>
               </w:rPr>
             </w:pPr>
             <w:r>
@@ -6128,7 +6006,6 @@
                 <w:color w:val="auto"/>
                 <w:spacing w:val="0"/>
                 <w:position w:val="0"/>
-                <w:shd w:fill="auto" w:val="clear"/>
               </w:rPr>
             </w:pPr>
             <w:r>
@@ -6170,7 +6047,6 @@
                 <w:color w:val="auto"/>
                 <w:spacing w:val="0"/>
                 <w:position w:val="0"/>
-                <w:shd w:fill="auto" w:val="clear"/>
               </w:rPr>
             </w:pPr>
             <w:r>
@@ -6218,7 +6094,6 @@
                 <w:color w:val="auto"/>
                 <w:spacing w:val="0"/>
                 <w:position w:val="0"/>
-                <w:shd w:fill="auto" w:val="clear"/>
               </w:rPr>
             </w:pPr>
             <w:r>
@@ -6261,7 +6136,6 @@
                 <w:color w:val="auto"/>
                 <w:spacing w:val="0"/>
                 <w:position w:val="0"/>
-                <w:shd w:fill="auto" w:val="clear"/>
               </w:rPr>
             </w:pPr>
             <w:r>
@@ -6309,7 +6183,6 @@
                 <w:color w:val="auto"/>
                 <w:spacing w:val="0"/>
                 <w:position w:val="0"/>
-                <w:shd w:fill="auto" w:val="clear"/>
               </w:rPr>
             </w:pPr>
             <w:r>
@@ -6742,7 +6615,6 @@
                 <w:color w:val="auto"/>
                 <w:spacing w:val="0"/>
                 <w:position w:val="0"/>
-                <w:shd w:fill="auto" w:val="clear"/>
               </w:rPr>
             </w:pPr>
             <w:r>
@@ -6825,7 +6697,6 @@
                 <w:color w:val="auto"/>
                 <w:spacing w:val="0"/>
                 <w:position w:val="0"/>
-                <w:shd w:fill="auto" w:val="clear"/>
               </w:rPr>
             </w:pPr>
             <w:r>
@@ -6867,7 +6738,6 @@
                 <w:color w:val="auto"/>
                 <w:spacing w:val="0"/>
                 <w:position w:val="0"/>
-                <w:shd w:fill="auto" w:val="clear"/>
               </w:rPr>
             </w:pPr>
             <w:r>
@@ -6915,7 +6785,6 @@
                 <w:color w:val="auto"/>
                 <w:spacing w:val="0"/>
                 <w:position w:val="0"/>
-                <w:shd w:fill="auto" w:val="clear"/>
               </w:rPr>
             </w:pPr>
             <w:r>
@@ -6958,7 +6827,6 @@
                 <w:color w:val="auto"/>
                 <w:spacing w:val="0"/>
                 <w:position w:val="0"/>
-                <w:shd w:fill="auto" w:val="clear"/>
               </w:rPr>
             </w:pPr>
             <w:r>
@@ -7006,7 +6874,6 @@
                 <w:color w:val="auto"/>
                 <w:spacing w:val="0"/>
                 <w:position w:val="0"/>
-                <w:shd w:fill="auto" w:val="clear"/>
               </w:rPr>
             </w:pPr>
             <w:r>
@@ -7439,7 +7306,6 @@
                 <w:color w:val="auto"/>
                 <w:spacing w:val="0"/>
                 <w:position w:val="0"/>
-                <w:shd w:fill="auto" w:val="clear"/>
               </w:rPr>
             </w:pPr>
             <w:r>
@@ -7522,7 +7388,6 @@
                 <w:color w:val="auto"/>
                 <w:spacing w:val="0"/>
                 <w:position w:val="0"/>
-                <w:shd w:fill="auto" w:val="clear"/>
               </w:rPr>
             </w:pPr>
             <w:r>
@@ -7564,7 +7429,6 @@
                 <w:color w:val="auto"/>
                 <w:spacing w:val="0"/>
                 <w:position w:val="0"/>
-                <w:shd w:fill="auto" w:val="clear"/>
               </w:rPr>
             </w:pPr>
             <w:r>
@@ -7612,7 +7476,6 @@
                 <w:color w:val="auto"/>
                 <w:spacing w:val="0"/>
                 <w:position w:val="0"/>
-                <w:shd w:fill="auto" w:val="clear"/>
               </w:rPr>
             </w:pPr>
             <w:r>
@@ -7655,7 +7518,6 @@
                 <w:color w:val="auto"/>
                 <w:spacing w:val="0"/>
                 <w:position w:val="0"/>
-                <w:shd w:fill="auto" w:val="clear"/>
               </w:rPr>
             </w:pPr>
             <w:r>
@@ -7703,7 +7565,6 @@
                 <w:color w:val="auto"/>
                 <w:spacing w:val="0"/>
                 <w:position w:val="0"/>
-                <w:shd w:fill="auto" w:val="clear"/>
               </w:rPr>
             </w:pPr>
             <w:r>
@@ -8318,7 +8179,6 @@
                 <w:color w:val="auto"/>
                 <w:spacing w:val="0"/>
                 <w:position w:val="0"/>
-                <w:shd w:fill="auto" w:val="clear"/>
               </w:rPr>
             </w:pPr>
             <w:r>

</xml_diff>